<commit_message>
Add tag kind of treatment in NE template
</commit_message>
<xml_diff>
--- a/deliveries/cases/NE/3.docx
+++ b/deliveries/cases/NE/3.docx
@@ -13,6 +13,8 @@
           <w:lang w:val="fr-LU"/>
         </w:rPr>
       </w:pPr>
+      <w:bookmarkStart w:id="0" w:name="_GoBack"/>
+      <w:bookmarkEnd w:id="0"/>
       <w:r>
         <w:rPr>
           <w:b/>
@@ -173,12 +175,12 @@
           <w:lang w:val="fr-LU"/>
         </w:rPr>
       </w:pPr>
-      <w:bookmarkStart w:id="0" w:name="_Toc21257203"/>
-      <w:bookmarkStart w:id="1" w:name="_Toc21404234"/>
-      <w:bookmarkStart w:id="2" w:name="_Toc21419504"/>
-      <w:bookmarkStart w:id="3" w:name="_Toc21425305"/>
-      <w:bookmarkStart w:id="4" w:name="_Toc21427160"/>
-      <w:bookmarkStart w:id="5" w:name="_Toc44755072"/>
+      <w:bookmarkStart w:id="1" w:name="_Toc21257203"/>
+      <w:bookmarkStart w:id="2" w:name="_Toc21404234"/>
+      <w:bookmarkStart w:id="3" w:name="_Toc21419504"/>
+      <w:bookmarkStart w:id="4" w:name="_Toc21425305"/>
+      <w:bookmarkStart w:id="5" w:name="_Toc21427160"/>
+      <w:bookmarkStart w:id="6" w:name="_Toc44755072"/>
     </w:p>
     <w:p>
       <w:pPr>
@@ -413,12 +415,12 @@
         </w:rPr>
       </w:pPr>
     </w:p>
-    <w:bookmarkEnd w:id="0"/>
     <w:bookmarkEnd w:id="1"/>
     <w:bookmarkEnd w:id="2"/>
     <w:bookmarkEnd w:id="3"/>
     <w:bookmarkEnd w:id="4"/>
     <w:bookmarkEnd w:id="5"/>
+    <w:bookmarkEnd w:id="6"/>
     <w:p>
       <w:pPr>
         <w:rPr>
@@ -1187,7 +1189,7 @@
           <w:r>
             <w:fldChar w:fldCharType="separate"/>
           </w:r>
-          <w:hyperlink w:anchor="_Toc9335677" w:history="1">
+          <w:hyperlink w:anchor="_Toc14870361" w:history="1">
             <w:r>
               <w:rPr>
                 <w:rStyle w:val="Hyperlink"/>
@@ -1234,7 +1236,7 @@
                 <w:noProof/>
                 <w:webHidden/>
               </w:rPr>
-              <w:instrText xml:space="preserve"> PAGEREF _Toc9335677 \h </w:instrText>
+              <w:instrText xml:space="preserve"> PAGEREF _Toc14870361 \h </w:instrText>
             </w:r>
             <w:r>
               <w:rPr>
@@ -1281,7 +1283,7 @@
               <w:lang w:eastAsia="en-US"/>
             </w:rPr>
           </w:pPr>
-          <w:hyperlink w:anchor="_Toc9335678" w:history="1">
+          <w:hyperlink w:anchor="_Toc14870362" w:history="1">
             <w:r>
               <w:rPr>
                 <w:rStyle w:val="Hyperlink"/>
@@ -1328,7 +1330,7 @@
                 <w:noProof/>
                 <w:webHidden/>
               </w:rPr>
-              <w:instrText xml:space="preserve"> PAGEREF _Toc9335678 \h </w:instrText>
+              <w:instrText xml:space="preserve"> PAGEREF _Toc14870362 \h </w:instrText>
             </w:r>
             <w:r>
               <w:rPr>
@@ -1375,7 +1377,7 @@
               <w:lang w:eastAsia="en-US"/>
             </w:rPr>
           </w:pPr>
-          <w:hyperlink w:anchor="_Toc9335679" w:history="1">
+          <w:hyperlink w:anchor="_Toc14870363" w:history="1">
             <w:r>
               <w:rPr>
                 <w:rStyle w:val="Hyperlink"/>
@@ -1422,7 +1424,7 @@
                 <w:noProof/>
                 <w:webHidden/>
               </w:rPr>
-              <w:instrText xml:space="preserve"> PAGEREF _Toc9335679 \h </w:instrText>
+              <w:instrText xml:space="preserve"> PAGEREF _Toc14870363 \h </w:instrText>
             </w:r>
             <w:r>
               <w:rPr>
@@ -1469,7 +1471,7 @@
               <w:lang w:eastAsia="en-US"/>
             </w:rPr>
           </w:pPr>
-          <w:hyperlink w:anchor="_Toc9335680" w:history="1">
+          <w:hyperlink w:anchor="_Toc14870364" w:history="1">
             <w:r>
               <w:rPr>
                 <w:rStyle w:val="Hyperlink"/>
@@ -1516,7 +1518,7 @@
                 <w:noProof/>
                 <w:webHidden/>
               </w:rPr>
-              <w:instrText xml:space="preserve"> PAGEREF _Toc9335680 \h </w:instrText>
+              <w:instrText xml:space="preserve"> PAGEREF _Toc14870364 \h </w:instrText>
             </w:r>
             <w:r>
               <w:rPr>
@@ -1563,7 +1565,7 @@
               <w:lang w:eastAsia="en-US"/>
             </w:rPr>
           </w:pPr>
-          <w:hyperlink w:anchor="_Toc9335681" w:history="1">
+          <w:hyperlink w:anchor="_Toc14870365" w:history="1">
             <w:r>
               <w:rPr>
                 <w:rStyle w:val="Hyperlink"/>
@@ -1610,7 +1612,7 @@
                 <w:noProof/>
                 <w:webHidden/>
               </w:rPr>
-              <w:instrText xml:space="preserve"> PAGEREF _Toc9335681 \h </w:instrText>
+              <w:instrText xml:space="preserve"> PAGEREF _Toc14870365 \h </w:instrText>
             </w:r>
             <w:r>
               <w:rPr>
@@ -1657,7 +1659,7 @@
               <w:lang w:eastAsia="en-US"/>
             </w:rPr>
           </w:pPr>
-          <w:hyperlink w:anchor="_Toc9335682" w:history="1">
+          <w:hyperlink w:anchor="_Toc14870366" w:history="1">
             <w:r>
               <w:rPr>
                 <w:rStyle w:val="Hyperlink"/>
@@ -1704,7 +1706,7 @@
                 <w:noProof/>
                 <w:webHidden/>
               </w:rPr>
-              <w:instrText xml:space="preserve"> PAGEREF _Toc9335682 \h </w:instrText>
+              <w:instrText xml:space="preserve"> PAGEREF _Toc14870366 \h </w:instrText>
             </w:r>
             <w:r>
               <w:rPr>
@@ -1753,7 +1755,7 @@
               <w:lang w:eastAsia="en-US"/>
             </w:rPr>
           </w:pPr>
-          <w:hyperlink w:anchor="_Toc9335683" w:history="1">
+          <w:hyperlink w:anchor="_Toc14870367" w:history="1">
             <w:r>
               <w:rPr>
                 <w:rStyle w:val="Hyperlink"/>
@@ -1800,7 +1802,7 @@
                 <w:noProof/>
                 <w:webHidden/>
               </w:rPr>
-              <w:instrText xml:space="preserve"> PAGEREF _Toc9335683 \h </w:instrText>
+              <w:instrText xml:space="preserve"> PAGEREF _Toc14870367 \h </w:instrText>
             </w:r>
             <w:r>
               <w:rPr>
@@ -1847,7 +1849,7 @@
               <w:lang w:eastAsia="en-US"/>
             </w:rPr>
           </w:pPr>
-          <w:hyperlink w:anchor="_Toc9335684" w:history="1">
+          <w:hyperlink w:anchor="_Toc14870368" w:history="1">
             <w:r>
               <w:rPr>
                 <w:rStyle w:val="Hyperlink"/>
@@ -1894,7 +1896,7 @@
                 <w:noProof/>
                 <w:webHidden/>
               </w:rPr>
-              <w:instrText xml:space="preserve"> PAGEREF _Toc9335684 \h </w:instrText>
+              <w:instrText xml:space="preserve"> PAGEREF _Toc14870368 \h </w:instrText>
             </w:r>
             <w:r>
               <w:rPr>
@@ -1941,7 +1943,7 @@
               <w:lang w:eastAsia="en-US"/>
             </w:rPr>
           </w:pPr>
-          <w:hyperlink w:anchor="_Toc9335685" w:history="1">
+          <w:hyperlink w:anchor="_Toc14870369" w:history="1">
             <w:r>
               <w:rPr>
                 <w:rStyle w:val="Hyperlink"/>
@@ -1988,7 +1990,7 @@
                 <w:noProof/>
                 <w:webHidden/>
               </w:rPr>
-              <w:instrText xml:space="preserve"> PAGEREF _Toc9335685 \h </w:instrText>
+              <w:instrText xml:space="preserve"> PAGEREF _Toc14870369 \h </w:instrText>
             </w:r>
             <w:r>
               <w:rPr>
@@ -2036,7 +2038,7 @@
               <w:lang w:eastAsia="en-US"/>
             </w:rPr>
           </w:pPr>
-          <w:hyperlink w:anchor="_Toc9335686" w:history="1">
+          <w:hyperlink w:anchor="_Toc14870370" w:history="1">
             <w:r>
               <w:rPr>
                 <w:rStyle w:val="Hyperlink"/>
@@ -2082,7 +2084,7 @@
                 <w:noProof/>
                 <w:webHidden/>
               </w:rPr>
-              <w:instrText xml:space="preserve"> PAGEREF _Toc9335686 \h </w:instrText>
+              <w:instrText xml:space="preserve"> PAGEREF _Toc14870370 \h </w:instrText>
             </w:r>
             <w:r>
               <w:rPr>
@@ -2130,7 +2132,7 @@
               <w:lang w:eastAsia="en-US"/>
             </w:rPr>
           </w:pPr>
-          <w:hyperlink w:anchor="_Toc9335687" w:history="1">
+          <w:hyperlink w:anchor="_Toc14870371" w:history="1">
             <w:r>
               <w:rPr>
                 <w:rStyle w:val="Hyperlink"/>
@@ -2176,7 +2178,7 @@
                 <w:noProof/>
                 <w:webHidden/>
               </w:rPr>
-              <w:instrText xml:space="preserve"> PAGEREF _Toc9335687 \h </w:instrText>
+              <w:instrText xml:space="preserve"> PAGEREF _Toc14870371 \h </w:instrText>
             </w:r>
             <w:r>
               <w:rPr>
@@ -2224,7 +2226,7 @@
               <w:lang w:eastAsia="en-US"/>
             </w:rPr>
           </w:pPr>
-          <w:hyperlink w:anchor="_Toc9335688" w:history="1">
+          <w:hyperlink w:anchor="_Toc14870372" w:history="1">
             <w:r>
               <w:rPr>
                 <w:rStyle w:val="Hyperlink"/>
@@ -2270,7 +2272,7 @@
                 <w:noProof/>
                 <w:webHidden/>
               </w:rPr>
-              <w:instrText xml:space="preserve"> PAGEREF _Toc9335688 \h </w:instrText>
+              <w:instrText xml:space="preserve"> PAGEREF _Toc14870372 \h </w:instrText>
             </w:r>
             <w:r>
               <w:rPr>
@@ -2318,7 +2320,7 @@
               <w:lang w:eastAsia="en-US"/>
             </w:rPr>
           </w:pPr>
-          <w:hyperlink w:anchor="_Toc9335689" w:history="1">
+          <w:hyperlink w:anchor="_Toc14870373" w:history="1">
             <w:r>
               <w:rPr>
                 <w:rStyle w:val="Hyperlink"/>
@@ -2374,7 +2376,7 @@
                 <w:noProof/>
                 <w:webHidden/>
               </w:rPr>
-              <w:instrText xml:space="preserve"> PAGEREF _Toc9335689 \h </w:instrText>
+              <w:instrText xml:space="preserve"> PAGEREF _Toc14870373 \h </w:instrText>
             </w:r>
             <w:r>
               <w:rPr>
@@ -2421,7 +2423,7 @@
               <w:lang w:eastAsia="en-US"/>
             </w:rPr>
           </w:pPr>
-          <w:hyperlink w:anchor="_Toc9335690" w:history="1">
+          <w:hyperlink w:anchor="_Toc14870374" w:history="1">
             <w:r>
               <w:rPr>
                 <w:rStyle w:val="Hyperlink"/>
@@ -2470,7 +2472,7 @@
                 <w:noProof/>
                 <w:webHidden/>
               </w:rPr>
-              <w:instrText xml:space="preserve"> PAGEREF _Toc9335690 \h </w:instrText>
+              <w:instrText xml:space="preserve"> PAGEREF _Toc14870374 \h </w:instrText>
             </w:r>
             <w:r>
               <w:rPr>
@@ -2519,7 +2521,7 @@
               <w:lang w:eastAsia="en-US"/>
             </w:rPr>
           </w:pPr>
-          <w:hyperlink w:anchor="_Toc9335691" w:history="1">
+          <w:hyperlink w:anchor="_Toc14870375" w:history="1">
             <w:r>
               <w:rPr>
                 <w:rStyle w:val="Hyperlink"/>
@@ -2566,7 +2568,7 @@
                 <w:noProof/>
                 <w:webHidden/>
               </w:rPr>
-              <w:instrText xml:space="preserve"> PAGEREF _Toc9335691 \h </w:instrText>
+              <w:instrText xml:space="preserve"> PAGEREF _Toc14870375 \h </w:instrText>
             </w:r>
             <w:r>
               <w:rPr>
@@ -2613,7 +2615,7 @@
               <w:lang w:eastAsia="en-US"/>
             </w:rPr>
           </w:pPr>
-          <w:hyperlink w:anchor="_Toc9335692" w:history="1">
+          <w:hyperlink w:anchor="_Toc14870376" w:history="1">
             <w:r>
               <w:rPr>
                 <w:rStyle w:val="Hyperlink"/>
@@ -2660,7 +2662,7 @@
                 <w:noProof/>
                 <w:webHidden/>
               </w:rPr>
-              <w:instrText xml:space="preserve"> PAGEREF _Toc9335692 \h </w:instrText>
+              <w:instrText xml:space="preserve"> PAGEREF _Toc14870376 \h </w:instrText>
             </w:r>
             <w:r>
               <w:rPr>
@@ -2707,7 +2709,7 @@
               <w:lang w:eastAsia="en-US"/>
             </w:rPr>
           </w:pPr>
-          <w:hyperlink w:anchor="_Toc9335693" w:history="1">
+          <w:hyperlink w:anchor="_Toc14870377" w:history="1">
             <w:r>
               <w:rPr>
                 <w:rStyle w:val="Hyperlink"/>
@@ -2754,7 +2756,7 @@
                 <w:noProof/>
                 <w:webHidden/>
               </w:rPr>
-              <w:instrText xml:space="preserve"> PAGEREF _Toc9335693 \h </w:instrText>
+              <w:instrText xml:space="preserve"> PAGEREF _Toc14870377 \h </w:instrText>
             </w:r>
             <w:r>
               <w:rPr>
@@ -2801,7 +2803,7 @@
               <w:lang w:eastAsia="en-US"/>
             </w:rPr>
           </w:pPr>
-          <w:hyperlink w:anchor="_Toc9335694" w:history="1">
+          <w:hyperlink w:anchor="_Toc14870378" w:history="1">
             <w:r>
               <w:rPr>
                 <w:rStyle w:val="Hyperlink"/>
@@ -2848,7 +2850,7 @@
                 <w:noProof/>
                 <w:webHidden/>
               </w:rPr>
-              <w:instrText xml:space="preserve"> PAGEREF _Toc9335694 \h </w:instrText>
+              <w:instrText xml:space="preserve"> PAGEREF _Toc14870378 \h </w:instrText>
             </w:r>
             <w:r>
               <w:rPr>
@@ -2897,7 +2899,7 @@
               <w:lang w:eastAsia="en-US"/>
             </w:rPr>
           </w:pPr>
-          <w:hyperlink w:anchor="_Toc9335695" w:history="1">
+          <w:hyperlink w:anchor="_Toc14870379" w:history="1">
             <w:r>
               <w:rPr>
                 <w:rStyle w:val="Hyperlink"/>
@@ -2944,7 +2946,7 @@
                 <w:noProof/>
                 <w:webHidden/>
               </w:rPr>
-              <w:instrText xml:space="preserve"> PAGEREF _Toc9335695 \h </w:instrText>
+              <w:instrText xml:space="preserve"> PAGEREF _Toc14870379 \h </w:instrText>
             </w:r>
             <w:r>
               <w:rPr>
@@ -2991,7 +2993,7 @@
               <w:lang w:eastAsia="en-US"/>
             </w:rPr>
           </w:pPr>
-          <w:hyperlink w:anchor="_Toc9335696" w:history="1">
+          <w:hyperlink w:anchor="_Toc14870380" w:history="1">
             <w:r>
               <w:rPr>
                 <w:rStyle w:val="Hyperlink"/>
@@ -3038,7 +3040,7 @@
                 <w:noProof/>
                 <w:webHidden/>
               </w:rPr>
-              <w:instrText xml:space="preserve"> PAGEREF _Toc9335696 \h </w:instrText>
+              <w:instrText xml:space="preserve"> PAGEREF _Toc14870380 \h </w:instrText>
             </w:r>
             <w:r>
               <w:rPr>
@@ -3085,7 +3087,7 @@
               <w:lang w:eastAsia="en-US"/>
             </w:rPr>
           </w:pPr>
-          <w:hyperlink w:anchor="_Toc9335697" w:history="1">
+          <w:hyperlink w:anchor="_Toc14870381" w:history="1">
             <w:r>
               <w:rPr>
                 <w:rStyle w:val="Hyperlink"/>
@@ -3132,7 +3134,7 @@
                 <w:noProof/>
                 <w:webHidden/>
               </w:rPr>
-              <w:instrText xml:space="preserve"> PAGEREF _Toc9335697 \h </w:instrText>
+              <w:instrText xml:space="preserve"> PAGEREF _Toc14870381 \h </w:instrText>
             </w:r>
             <w:r>
               <w:rPr>
@@ -3180,12 +3182,11 @@
               <w:lang w:eastAsia="en-US"/>
             </w:rPr>
           </w:pPr>
-          <w:hyperlink w:anchor="_Toc9335698" w:history="1">
+          <w:hyperlink w:anchor="_Toc14870382" w:history="1">
             <w:r>
               <w:rPr>
                 <w:rStyle w:val="Hyperlink"/>
                 <w:noProof/>
-                <w:lang w:val="fr-FR"/>
               </w:rPr>
               <w:t>4.2.1</w:t>
             </w:r>
@@ -3205,9 +3206,16 @@
               <w:rPr>
                 <w:rStyle w:val="Hyperlink"/>
                 <w:noProof/>
+              </w:rPr>
+              <w:t xml:space="preserve">Soort </w:t>
+            </w:r>
+            <w:r>
+              <w:rPr>
+                <w:rStyle w:val="Hyperlink"/>
+                <w:noProof/>
                 <w:lang w:val="fr-FR"/>
               </w:rPr>
-              <w:t>Informatierisico's</w:t>
+              <w:t>behandeling</w:t>
             </w:r>
             <w:r>
               <w:rPr>
@@ -3228,7 +3236,7 @@
                 <w:noProof/>
                 <w:webHidden/>
               </w:rPr>
-              <w:instrText xml:space="preserve"> PAGEREF _Toc9335698 \h </w:instrText>
+              <w:instrText xml:space="preserve"> PAGEREF _Toc14870382 \h </w:instrText>
             </w:r>
             <w:r>
               <w:rPr>
@@ -3276,12 +3284,12 @@
               <w:lang w:eastAsia="en-US"/>
             </w:rPr>
           </w:pPr>
-          <w:hyperlink w:anchor="_Toc9335699" w:history="1">
+          <w:hyperlink w:anchor="_Toc14870383" w:history="1">
             <w:r>
               <w:rPr>
                 <w:rStyle w:val="Hyperlink"/>
                 <w:noProof/>
-                <w:lang w:val="fr-LU"/>
+                <w:lang w:val="fr-FR"/>
               </w:rPr>
               <w:t>4.2.2</w:t>
             </w:r>
@@ -3303,7 +3311,7 @@
                 <w:noProof/>
                 <w:lang w:val="fr-FR"/>
               </w:rPr>
-              <w:t>Operationele risico's</w:t>
+              <w:t>Risicobehandelingsplan</w:t>
             </w:r>
             <w:r>
               <w:rPr>
@@ -3324,7 +3332,7 @@
                 <w:noProof/>
                 <w:webHidden/>
               </w:rPr>
-              <w:instrText xml:space="preserve"> PAGEREF _Toc9335699 \h </w:instrText>
+              <w:instrText xml:space="preserve"> PAGEREF _Toc14870383 \h </w:instrText>
             </w:r>
             <w:r>
               <w:rPr>
@@ -3372,7 +3380,7 @@
               <w:lang w:eastAsia="en-US"/>
             </w:rPr>
           </w:pPr>
-          <w:hyperlink w:anchor="_Toc9335700" w:history="1">
+          <w:hyperlink w:anchor="_Toc14870384" w:history="1">
             <w:r>
               <w:rPr>
                 <w:rStyle w:val="Hyperlink"/>
@@ -3400,7 +3408,7 @@
                 <w:noProof/>
                 <w:webHidden/>
               </w:rPr>
-              <w:instrText xml:space="preserve"> PAGEREF _Toc9335700 \h </w:instrText>
+              <w:instrText xml:space="preserve"> PAGEREF _Toc14870384 \h </w:instrText>
             </w:r>
             <w:r>
               <w:rPr>
@@ -3448,7 +3456,7 @@
               <w:lang w:eastAsia="en-US"/>
             </w:rPr>
           </w:pPr>
-          <w:hyperlink w:anchor="_Toc9335701" w:history="1">
+          <w:hyperlink w:anchor="_Toc14870385" w:history="1">
             <w:r>
               <w:rPr>
                 <w:rStyle w:val="Hyperlink"/>
@@ -3476,7 +3484,7 @@
                 <w:noProof/>
                 <w:webHidden/>
               </w:rPr>
-              <w:instrText xml:space="preserve"> PAGEREF _Toc9335701 \h </w:instrText>
+              <w:instrText xml:space="preserve"> PAGEREF _Toc14870385 \h </w:instrText>
             </w:r>
             <w:r>
               <w:rPr>
@@ -3524,7 +3532,7 @@
               <w:lang w:eastAsia="en-US"/>
             </w:rPr>
           </w:pPr>
-          <w:hyperlink w:anchor="_Toc9335702" w:history="1">
+          <w:hyperlink w:anchor="_Toc14870386" w:history="1">
             <w:r>
               <w:rPr>
                 <w:rStyle w:val="Hyperlink"/>
@@ -3551,7 +3559,7 @@
                 <w:noProof/>
                 <w:webHidden/>
               </w:rPr>
-              <w:instrText xml:space="preserve"> PAGEREF _Toc9335702 \h </w:instrText>
+              <w:instrText xml:space="preserve"> PAGEREF _Toc14870386 \h </w:instrText>
             </w:r>
             <w:r>
               <w:rPr>
@@ -3599,7 +3607,7 @@
               <w:lang w:eastAsia="en-US"/>
             </w:rPr>
           </w:pPr>
-          <w:hyperlink w:anchor="_Toc9335703" w:history="1">
+          <w:hyperlink w:anchor="_Toc14870387" w:history="1">
             <w:r>
               <w:rPr>
                 <w:rStyle w:val="Hyperlink"/>
@@ -3626,7 +3634,7 @@
                 <w:noProof/>
                 <w:webHidden/>
               </w:rPr>
-              <w:instrText xml:space="preserve"> PAGEREF _Toc9335703 \h </w:instrText>
+              <w:instrText xml:space="preserve"> PAGEREF _Toc14870387 \h </w:instrText>
             </w:r>
             <w:r>
               <w:rPr>
@@ -3672,7 +3680,7 @@
               <w:lang w:eastAsia="en-US"/>
             </w:rPr>
           </w:pPr>
-          <w:hyperlink w:anchor="_Toc9335704" w:history="1">
+          <w:hyperlink w:anchor="_Toc14870388" w:history="1">
             <w:r>
               <w:rPr>
                 <w:rStyle w:val="Hyperlink"/>
@@ -3699,7 +3707,7 @@
                 <w:noProof/>
                 <w:webHidden/>
               </w:rPr>
-              <w:instrText xml:space="preserve"> PAGEREF _Toc9335704 \h </w:instrText>
+              <w:instrText xml:space="preserve"> PAGEREF _Toc14870388 \h </w:instrText>
             </w:r>
             <w:r>
               <w:rPr>
@@ -3745,7 +3753,7 @@
               <w:lang w:eastAsia="en-US"/>
             </w:rPr>
           </w:pPr>
-          <w:hyperlink w:anchor="_Toc9335705" w:history="1">
+          <w:hyperlink w:anchor="_Toc14870389" w:history="1">
             <w:r>
               <w:rPr>
                 <w:rStyle w:val="Hyperlink"/>
@@ -3772,7 +3780,7 @@
                 <w:noProof/>
                 <w:webHidden/>
               </w:rPr>
-              <w:instrText xml:space="preserve"> PAGEREF _Toc9335705 \h </w:instrText>
+              <w:instrText xml:space="preserve"> PAGEREF _Toc14870389 \h </w:instrText>
             </w:r>
             <w:r>
               <w:rPr>
@@ -3831,8 +3839,6 @@
       <w:r>
         <w:br w:type="page"/>
       </w:r>
-      <w:bookmarkStart w:id="6" w:name="_GoBack"/>
-      <w:bookmarkEnd w:id="6"/>
     </w:p>
     <w:p>
       <w:pPr>
@@ -3845,7 +3851,7 @@
       <w:bookmarkStart w:id="7" w:name="_Toc488675318"/>
       <w:bookmarkStart w:id="8" w:name="_Toc508120252"/>
       <w:bookmarkStart w:id="9" w:name="_Toc511640872"/>
-      <w:bookmarkStart w:id="10" w:name="_Toc9335677"/>
+      <w:bookmarkStart w:id="10" w:name="_Toc14870361"/>
       <w:proofErr w:type="spellStart"/>
       <w:r>
         <w:lastRenderedPageBreak/>
@@ -3868,7 +3874,7 @@
       <w:bookmarkStart w:id="11" w:name="_Toc488675319"/>
       <w:bookmarkStart w:id="12" w:name="_Toc508120253"/>
       <w:bookmarkStart w:id="13" w:name="_Toc511640873"/>
-      <w:bookmarkStart w:id="14" w:name="_Toc9335678"/>
+      <w:bookmarkStart w:id="14" w:name="_Toc14870362"/>
       <w:r>
         <w:t xml:space="preserve">Context van de </w:t>
       </w:r>
@@ -3906,7 +3912,7 @@
       <w:bookmarkStart w:id="15" w:name="_Toc488675320"/>
       <w:bookmarkStart w:id="16" w:name="_Toc508120254"/>
       <w:bookmarkStart w:id="17" w:name="_Toc511640874"/>
-      <w:bookmarkStart w:id="18" w:name="_Toc9335679"/>
+      <w:bookmarkStart w:id="18" w:name="_Toc14870363"/>
       <w:proofErr w:type="spellStart"/>
       <w:r>
         <w:t>Doelstellingen</w:t>
@@ -4916,7 +4922,7 @@
       <w:bookmarkStart w:id="19" w:name="_Toc488675321"/>
       <w:bookmarkStart w:id="20" w:name="_Toc508120255"/>
       <w:bookmarkStart w:id="21" w:name="_Toc511640875"/>
-      <w:bookmarkStart w:id="22" w:name="_Toc9335680"/>
+      <w:bookmarkStart w:id="22" w:name="_Toc14870364"/>
       <w:proofErr w:type="spellStart"/>
       <w:r>
         <w:t>Referenties</w:t>
@@ -5086,7 +5092,7 @@
       <w:bookmarkStart w:id="23" w:name="_Toc488675322"/>
       <w:bookmarkStart w:id="24" w:name="_Toc508120256"/>
       <w:bookmarkStart w:id="25" w:name="_Toc511640876"/>
-      <w:bookmarkStart w:id="26" w:name="_Toc9335681"/>
+      <w:bookmarkStart w:id="26" w:name="_Toc14870365"/>
       <w:proofErr w:type="spellStart"/>
       <w:r>
         <w:t>Afkortingen</w:t>
@@ -5483,7 +5489,7 @@
       <w:bookmarkStart w:id="27" w:name="_Toc488675323"/>
       <w:bookmarkStart w:id="28" w:name="_Toc508120257"/>
       <w:bookmarkStart w:id="29" w:name="_Toc511640877"/>
-      <w:bookmarkStart w:id="30" w:name="_Toc9335682"/>
+      <w:bookmarkStart w:id="30" w:name="_Toc14870366"/>
       <w:proofErr w:type="spellStart"/>
       <w:r>
         <w:lastRenderedPageBreak/>
@@ -9299,7 +9305,7 @@
       <w:bookmarkStart w:id="31" w:name="_Toc488675324"/>
       <w:bookmarkStart w:id="32" w:name="_Toc508120258"/>
       <w:bookmarkStart w:id="33" w:name="_Toc511640878"/>
-      <w:bookmarkStart w:id="34" w:name="_Toc9335683"/>
+      <w:bookmarkStart w:id="34" w:name="_Toc14870367"/>
       <w:proofErr w:type="spellStart"/>
       <w:r>
         <w:lastRenderedPageBreak/>
@@ -9326,7 +9332,7 @@
       <w:bookmarkStart w:id="36" w:name="_Toc508120259"/>
       <w:bookmarkStart w:id="37" w:name="_Toc511640879"/>
       <w:bookmarkStart w:id="38" w:name="_Toc354489473"/>
-      <w:bookmarkStart w:id="39" w:name="_Toc9335684"/>
+      <w:bookmarkStart w:id="39" w:name="_Toc14870368"/>
       <w:proofErr w:type="spellStart"/>
       <w:r>
         <w:t>Omschrijving</w:t>
@@ -9368,7 +9374,7 @@
       <w:bookmarkStart w:id="41" w:name="_Toc488675326"/>
       <w:bookmarkStart w:id="42" w:name="_Toc508120260"/>
       <w:bookmarkStart w:id="43" w:name="_Toc511640880"/>
-      <w:bookmarkStart w:id="44" w:name="_Toc9335685"/>
+      <w:bookmarkStart w:id="44" w:name="_Toc14870369"/>
       <w:proofErr w:type="spellStart"/>
       <w:r>
         <w:t>Definitie</w:t>
@@ -9395,12 +9401,13 @@
           <w:ilvl w:val="2"/>
           <w:numId w:val="1"/>
         </w:numPr>
+        <w:ind w:left="709"/>
       </w:pPr>
       <w:bookmarkStart w:id="45" w:name="_Toc354489475"/>
       <w:bookmarkStart w:id="46" w:name="_Toc488675327"/>
       <w:bookmarkStart w:id="47" w:name="_Toc508120261"/>
       <w:bookmarkStart w:id="48" w:name="_Toc511640881"/>
-      <w:bookmarkStart w:id="49" w:name="_Toc9335686"/>
+      <w:bookmarkStart w:id="49" w:name="_Toc14870370"/>
       <w:proofErr w:type="spellStart"/>
       <w:r>
         <w:t>Impactschaal</w:t>
@@ -9583,11 +9590,12 @@
           <w:ilvl w:val="2"/>
           <w:numId w:val="1"/>
         </w:numPr>
+        <w:ind w:left="709"/>
       </w:pPr>
       <w:bookmarkStart w:id="50" w:name="_Toc488675328"/>
       <w:bookmarkStart w:id="51" w:name="_Toc508120262"/>
       <w:bookmarkStart w:id="52" w:name="_Toc511640882"/>
-      <w:bookmarkStart w:id="53" w:name="_Toc9335687"/>
+      <w:bookmarkStart w:id="53" w:name="_Toc14870371"/>
       <w:proofErr w:type="spellStart"/>
       <w:r>
         <w:t>Dreigingsschalen</w:t>
@@ -9698,11 +9706,12 @@
           <w:ilvl w:val="2"/>
           <w:numId w:val="1"/>
         </w:numPr>
+        <w:ind w:left="709"/>
       </w:pPr>
       <w:bookmarkStart w:id="54" w:name="_Toc488675329"/>
       <w:bookmarkStart w:id="55" w:name="_Toc508120263"/>
       <w:bookmarkStart w:id="56" w:name="_Toc511640883"/>
-      <w:bookmarkStart w:id="57" w:name="_Toc9335688"/>
+      <w:bookmarkStart w:id="57" w:name="_Toc14870372"/>
       <w:proofErr w:type="spellStart"/>
       <w:r>
         <w:t>Kwetsbaarheidsschalen</w:t>
@@ -9876,6 +9885,7 @@
           <w:ilvl w:val="2"/>
           <w:numId w:val="1"/>
         </w:numPr>
+        <w:ind w:left="709"/>
         <w:rPr>
           <w:lang w:val="fr-FR"/>
         </w:rPr>
@@ -9883,7 +9893,7 @@
       <w:bookmarkStart w:id="58" w:name="_Toc488675330"/>
       <w:bookmarkStart w:id="59" w:name="_Toc508120264"/>
       <w:bookmarkStart w:id="60" w:name="_Toc511640884"/>
-      <w:bookmarkStart w:id="61" w:name="_Toc9335689"/>
+      <w:bookmarkStart w:id="61" w:name="_Toc14870373"/>
       <w:r>
         <w:rPr>
           <w:lang w:val="nl-BE" w:eastAsia="nl-BE"/>
@@ -10728,7 +10738,7 @@
       <w:bookmarkStart w:id="64" w:name="_Toc508120267"/>
       <w:bookmarkStart w:id="65" w:name="_Toc511640885"/>
       <w:bookmarkStart w:id="66" w:name="_Toc488675331"/>
-      <w:bookmarkStart w:id="67" w:name="_Toc9335690"/>
+      <w:bookmarkStart w:id="67" w:name="_Toc14870374"/>
       <w:proofErr w:type="spellStart"/>
       <w:r>
         <w:rPr>
@@ -10900,7 +10910,7 @@
       <w:bookmarkStart w:id="68" w:name="_Toc488675333"/>
       <w:bookmarkStart w:id="69" w:name="_Toc508120269"/>
       <w:bookmarkStart w:id="70" w:name="_Toc511640886"/>
-      <w:bookmarkStart w:id="71" w:name="_Toc9335691"/>
+      <w:bookmarkStart w:id="71" w:name="_Toc14870375"/>
       <w:proofErr w:type="spellStart"/>
       <w:r>
         <w:lastRenderedPageBreak/>
@@ -10926,7 +10936,7 @@
       <w:bookmarkStart w:id="72" w:name="_Toc488675334"/>
       <w:bookmarkStart w:id="73" w:name="_Toc508120270"/>
       <w:bookmarkStart w:id="74" w:name="_Toc511640887"/>
-      <w:bookmarkStart w:id="75" w:name="_Toc9335692"/>
+      <w:bookmarkStart w:id="75" w:name="_Toc14870376"/>
       <w:proofErr w:type="spellStart"/>
       <w:r>
         <w:t>Identificatie</w:t>
@@ -10971,7 +10981,7 @@
       <w:bookmarkStart w:id="76" w:name="_Toc488675335"/>
       <w:bookmarkStart w:id="77" w:name="_Toc508120271"/>
       <w:bookmarkStart w:id="78" w:name="_Toc511640888"/>
-      <w:bookmarkStart w:id="79" w:name="_Toc9335693"/>
+      <w:bookmarkStart w:id="79" w:name="_Toc14870377"/>
       <w:proofErr w:type="spellStart"/>
       <w:r>
         <w:t>Identificatie</w:t>
@@ -11434,7 +11444,7 @@
       <w:bookmarkStart w:id="80" w:name="_Toc488675336"/>
       <w:bookmarkStart w:id="81" w:name="_Toc508120272"/>
       <w:bookmarkStart w:id="82" w:name="_Toc511640889"/>
-      <w:bookmarkStart w:id="83" w:name="_Toc9335694"/>
+      <w:bookmarkStart w:id="83" w:name="_Toc14870378"/>
       <w:proofErr w:type="spellStart"/>
       <w:r>
         <w:t>Beoordeling</w:t>
@@ -11922,7 +11932,7 @@
       <w:bookmarkStart w:id="84" w:name="_Toc488675337"/>
       <w:bookmarkStart w:id="85" w:name="_Toc508120273"/>
       <w:bookmarkStart w:id="86" w:name="_Toc511640890"/>
-      <w:bookmarkStart w:id="87" w:name="_Toc9335695"/>
+      <w:bookmarkStart w:id="87" w:name="_Toc14870379"/>
       <w:proofErr w:type="spellStart"/>
       <w:r>
         <w:lastRenderedPageBreak/>
@@ -12318,7 +12328,7 @@
           <w:numId w:val="1"/>
         </w:numPr>
         <w:snapToGrid w:val="0"/>
-        <w:ind w:left="718"/>
+        <w:ind w:left="567"/>
       </w:pPr>
       <w:bookmarkStart w:id="88" w:name="_Toc360469787"/>
       <w:bookmarkStart w:id="89" w:name="_Ref415751951"/>
@@ -12326,7 +12336,7 @@
       <w:bookmarkStart w:id="91" w:name="_Toc488675338"/>
       <w:bookmarkStart w:id="92" w:name="_Toc508120274"/>
       <w:bookmarkStart w:id="93" w:name="_Toc511640891"/>
-      <w:bookmarkStart w:id="94" w:name="_Toc9335696"/>
+      <w:bookmarkStart w:id="94" w:name="_Toc14870380"/>
       <w:proofErr w:type="spellStart"/>
       <w:r>
         <w:t>Samenvatting</w:t>
@@ -12425,12 +12435,12 @@
           <w:numId w:val="1"/>
         </w:numPr>
         <w:snapToGrid w:val="0"/>
-        <w:ind w:left="718"/>
+        <w:ind w:left="567"/>
       </w:pPr>
       <w:bookmarkStart w:id="96" w:name="_Toc488675339"/>
       <w:bookmarkStart w:id="97" w:name="_Toc508120275"/>
       <w:bookmarkStart w:id="98" w:name="_Toc511640892"/>
-      <w:bookmarkStart w:id="99" w:name="_Toc9335697"/>
+      <w:bookmarkStart w:id="99" w:name="_Toc14870381"/>
       <w:bookmarkEnd w:id="95"/>
       <w:proofErr w:type="spellStart"/>
       <w:r>
@@ -12450,527 +12460,6 @@
       <w:bookmarkEnd w:id="98"/>
       <w:bookmarkEnd w:id="99"/>
       <w:proofErr w:type="spellEnd"/>
-    </w:p>
-    <w:p>
-      <w:pPr>
-        <w:rPr>
-          <w:lang w:val="fr-FR"/>
-        </w:rPr>
-      </w:pPr>
-      <w:r>
-        <w:rPr>
-          <w:lang w:val="fr-FR"/>
-        </w:rPr>
-        <w:t xml:space="preserve">De </w:t>
-      </w:r>
-      <w:proofErr w:type="spellStart"/>
-      <w:r>
-        <w:rPr>
-          <w:lang w:val="fr-FR"/>
-        </w:rPr>
-        <w:t>volgende</w:t>
-      </w:r>
-      <w:proofErr w:type="spellEnd"/>
-      <w:r>
-        <w:rPr>
-          <w:lang w:val="fr-FR"/>
-        </w:rPr>
-        <w:t xml:space="preserve"> </w:t>
-      </w:r>
-      <w:proofErr w:type="spellStart"/>
-      <w:r>
-        <w:rPr>
-          <w:lang w:val="fr-FR"/>
-        </w:rPr>
-        <w:t>tabel</w:t>
-      </w:r>
-      <w:proofErr w:type="spellEnd"/>
-      <w:r>
-        <w:rPr>
-          <w:lang w:val="fr-FR"/>
-        </w:rPr>
-        <w:t xml:space="preserve"> </w:t>
-      </w:r>
-      <w:proofErr w:type="spellStart"/>
-      <w:r>
-        <w:rPr>
-          <w:lang w:val="fr-FR"/>
-        </w:rPr>
-        <w:t>bevat</w:t>
-      </w:r>
-      <w:proofErr w:type="spellEnd"/>
-      <w:r>
-        <w:rPr>
-          <w:lang w:val="fr-FR"/>
-        </w:rPr>
-        <w:t xml:space="preserve"> de </w:t>
-      </w:r>
-      <w:proofErr w:type="spellStart"/>
-      <w:r>
-        <w:rPr>
-          <w:lang w:val="fr-FR"/>
-        </w:rPr>
-        <w:t>belangrijkste</w:t>
-      </w:r>
-      <w:proofErr w:type="spellEnd"/>
-      <w:r>
-        <w:rPr>
-          <w:lang w:val="fr-FR"/>
-        </w:rPr>
-        <w:t xml:space="preserve"> </w:t>
-      </w:r>
-      <w:proofErr w:type="spellStart"/>
-      <w:r>
-        <w:rPr>
-          <w:lang w:val="fr-FR"/>
-        </w:rPr>
-        <w:t>aanbevelingen</w:t>
-      </w:r>
-      <w:proofErr w:type="spellEnd"/>
-      <w:r>
-        <w:rPr>
-          <w:lang w:val="fr-FR"/>
-        </w:rPr>
-        <w:t xml:space="preserve"> </w:t>
-      </w:r>
-      <w:proofErr w:type="spellStart"/>
-      <w:r>
-        <w:rPr>
-          <w:lang w:val="fr-FR"/>
-        </w:rPr>
-        <w:t>uit</w:t>
-      </w:r>
-      <w:proofErr w:type="spellEnd"/>
-      <w:r>
-        <w:rPr>
-          <w:lang w:val="fr-FR"/>
-        </w:rPr>
-        <w:t xml:space="preserve"> de </w:t>
-      </w:r>
-      <w:proofErr w:type="spellStart"/>
-      <w:r>
-        <w:rPr>
-          <w:lang w:val="fr-FR"/>
-        </w:rPr>
-        <w:t>risicoanalyse</w:t>
-      </w:r>
-      <w:proofErr w:type="spellEnd"/>
-      <w:r>
-        <w:rPr>
-          <w:lang w:val="fr-FR"/>
-        </w:rPr>
-        <w:t xml:space="preserve"> en het </w:t>
-      </w:r>
-      <w:proofErr w:type="spellStart"/>
-      <w:r>
-        <w:rPr>
-          <w:lang w:val="fr-FR"/>
-        </w:rPr>
-        <w:t>risicobeheerplan</w:t>
-      </w:r>
-      <w:proofErr w:type="spellEnd"/>
-      <w:r>
-        <w:rPr>
-          <w:lang w:val="fr-FR"/>
-        </w:rPr>
-        <w:t xml:space="preserve">. De </w:t>
-      </w:r>
-      <w:proofErr w:type="spellStart"/>
-      <w:r>
-        <w:rPr>
-          <w:lang w:val="fr-FR"/>
-        </w:rPr>
-        <w:t>evaluatie</w:t>
-      </w:r>
-      <w:proofErr w:type="spellEnd"/>
-      <w:r>
-        <w:rPr>
-          <w:lang w:val="fr-FR"/>
-        </w:rPr>
-        <w:t xml:space="preserve"> en de </w:t>
-      </w:r>
-      <w:proofErr w:type="spellStart"/>
-      <w:r>
-        <w:rPr>
-          <w:lang w:val="fr-FR"/>
-        </w:rPr>
-        <w:t>formulering</w:t>
-      </w:r>
-      <w:proofErr w:type="spellEnd"/>
-      <w:r>
-        <w:rPr>
-          <w:lang w:val="fr-FR"/>
-        </w:rPr>
-        <w:t xml:space="preserve"> van de </w:t>
-      </w:r>
-      <w:proofErr w:type="spellStart"/>
-      <w:r>
-        <w:rPr>
-          <w:lang w:val="fr-FR"/>
-        </w:rPr>
-        <w:t>aanbevelingen</w:t>
-      </w:r>
-      <w:proofErr w:type="spellEnd"/>
-      <w:r>
-        <w:rPr>
-          <w:lang w:val="fr-FR"/>
-        </w:rPr>
-        <w:t xml:space="preserve"> </w:t>
-      </w:r>
-      <w:proofErr w:type="spellStart"/>
-      <w:r>
-        <w:rPr>
-          <w:lang w:val="fr-FR"/>
-        </w:rPr>
-        <w:t>verlopen</w:t>
-      </w:r>
-      <w:proofErr w:type="spellEnd"/>
-      <w:r>
-        <w:rPr>
-          <w:lang w:val="fr-FR"/>
-        </w:rPr>
-        <w:t xml:space="preserve"> </w:t>
-      </w:r>
-      <w:proofErr w:type="spellStart"/>
-      <w:r>
-        <w:rPr>
-          <w:lang w:val="fr-FR"/>
-        </w:rPr>
-        <w:t>volgende</w:t>
-      </w:r>
-      <w:proofErr w:type="spellEnd"/>
-      <w:r>
-        <w:rPr>
-          <w:lang w:val="fr-FR"/>
-        </w:rPr>
-        <w:t xml:space="preserve"> </w:t>
-      </w:r>
-      <w:proofErr w:type="spellStart"/>
-      <w:r>
-        <w:rPr>
-          <w:lang w:val="fr-FR"/>
-        </w:rPr>
-        <w:t>deze</w:t>
-      </w:r>
-      <w:proofErr w:type="spellEnd"/>
-      <w:r>
-        <w:rPr>
-          <w:lang w:val="fr-FR"/>
-        </w:rPr>
-        <w:t xml:space="preserve"> </w:t>
-      </w:r>
-      <w:proofErr w:type="spellStart"/>
-      <w:r>
-        <w:rPr>
-          <w:lang w:val="fr-FR"/>
-        </w:rPr>
-        <w:t>schaal</w:t>
-      </w:r>
-      <w:proofErr w:type="spellEnd"/>
-      <w:r>
-        <w:rPr>
-          <w:lang w:val="fr-FR"/>
-        </w:rPr>
-        <w:t>:</w:t>
-      </w:r>
-    </w:p>
-    <w:p>
-      <w:pPr>
-        <w:ind w:left="1440" w:hanging="720"/>
-        <w:rPr>
-          <w:lang w:val="fr-FR"/>
-        </w:rPr>
-      </w:pPr>
-      <w:r>
-        <w:rPr>
-          <w:color w:val="FF0000"/>
-          <w:lang w:val="fr-FR"/>
-        </w:rPr>
-        <w:t>●●●</w:t>
-      </w:r>
-      <w:r>
-        <w:rPr>
-          <w:color w:val="FF0000"/>
-          <w:lang w:val="fr-FR"/>
-        </w:rPr>
-        <w:tab/>
-      </w:r>
-      <w:r>
-        <w:rPr>
-          <w:lang w:val="fr-FR"/>
-        </w:rPr>
-        <w:t xml:space="preserve">: Prioritaire </w:t>
-      </w:r>
-      <w:proofErr w:type="spellStart"/>
-      <w:r>
-        <w:rPr>
-          <w:lang w:val="fr-FR"/>
-        </w:rPr>
-        <w:t>aanbeveling</w:t>
-      </w:r>
-      <w:proofErr w:type="spellEnd"/>
-      <w:r>
-        <w:rPr>
-          <w:lang w:val="fr-FR"/>
-        </w:rPr>
-        <w:t>.</w:t>
-      </w:r>
-    </w:p>
-    <w:p>
-      <w:pPr>
-        <w:ind w:left="1440" w:hanging="720"/>
-        <w:rPr>
-          <w:lang w:val="fr-FR"/>
-        </w:rPr>
-      </w:pPr>
-      <w:r>
-        <w:rPr>
-          <w:color w:val="FF0000"/>
-          <w:lang w:val="fr-FR"/>
-        </w:rPr>
-        <w:t>●●</w:t>
-      </w:r>
-      <w:r>
-        <w:rPr>
-          <w:color w:val="FF0000"/>
-          <w:lang w:val="fr-FR"/>
-        </w:rPr>
-        <w:tab/>
-      </w:r>
-      <w:r>
-        <w:rPr>
-          <w:lang w:val="fr-FR"/>
-        </w:rPr>
-        <w:t xml:space="preserve">: </w:t>
-      </w:r>
-      <w:proofErr w:type="spellStart"/>
-      <w:r>
-        <w:rPr>
-          <w:lang w:val="fr-FR"/>
-        </w:rPr>
-        <w:t>Aanbeveling</w:t>
-      </w:r>
-      <w:proofErr w:type="spellEnd"/>
-      <w:r>
-        <w:rPr>
-          <w:lang w:val="fr-FR"/>
-        </w:rPr>
-        <w:t xml:space="preserve"> die </w:t>
-      </w:r>
-      <w:proofErr w:type="spellStart"/>
-      <w:r>
-        <w:rPr>
-          <w:lang w:val="fr-FR"/>
-        </w:rPr>
-        <w:t>een</w:t>
-      </w:r>
-      <w:proofErr w:type="spellEnd"/>
-      <w:r>
-        <w:rPr>
-          <w:lang w:val="fr-FR"/>
-        </w:rPr>
-        <w:t xml:space="preserve"> </w:t>
-      </w:r>
-      <w:proofErr w:type="spellStart"/>
-      <w:r>
-        <w:rPr>
-          <w:lang w:val="fr-FR"/>
-        </w:rPr>
-        <w:t>specifieke</w:t>
-      </w:r>
-      <w:proofErr w:type="spellEnd"/>
-      <w:r>
-        <w:rPr>
-          <w:lang w:val="fr-FR"/>
-        </w:rPr>
-        <w:t xml:space="preserve"> </w:t>
-      </w:r>
-      <w:proofErr w:type="spellStart"/>
-      <w:r>
-        <w:rPr>
-          <w:lang w:val="fr-FR"/>
-        </w:rPr>
-        <w:t>actie</w:t>
-      </w:r>
-      <w:proofErr w:type="spellEnd"/>
-      <w:r>
-        <w:rPr>
-          <w:lang w:val="fr-FR"/>
-        </w:rPr>
-        <w:t xml:space="preserve"> </w:t>
-      </w:r>
-      <w:proofErr w:type="spellStart"/>
-      <w:r>
-        <w:rPr>
-          <w:lang w:val="fr-FR"/>
-        </w:rPr>
-        <w:t>vereist</w:t>
-      </w:r>
-      <w:proofErr w:type="spellEnd"/>
-      <w:r>
-        <w:rPr>
-          <w:lang w:val="fr-FR"/>
-        </w:rPr>
-        <w:t xml:space="preserve"> om </w:t>
-      </w:r>
-      <w:proofErr w:type="spellStart"/>
-      <w:r>
-        <w:rPr>
-          <w:lang w:val="fr-FR"/>
-        </w:rPr>
-        <w:t>een</w:t>
-      </w:r>
-      <w:proofErr w:type="spellEnd"/>
-      <w:r>
-        <w:rPr>
-          <w:lang w:val="fr-FR"/>
-        </w:rPr>
-        <w:t xml:space="preserve"> </w:t>
-      </w:r>
-      <w:proofErr w:type="spellStart"/>
-      <w:r>
-        <w:rPr>
-          <w:lang w:val="fr-FR"/>
-        </w:rPr>
-        <w:t>kwetsbaarheid</w:t>
-      </w:r>
-      <w:proofErr w:type="spellEnd"/>
-      <w:r>
-        <w:rPr>
-          <w:lang w:val="fr-FR"/>
-        </w:rPr>
-        <w:t xml:space="preserve"> of </w:t>
-      </w:r>
-      <w:proofErr w:type="spellStart"/>
-      <w:r>
-        <w:rPr>
-          <w:lang w:val="fr-FR"/>
-        </w:rPr>
-        <w:t>een</w:t>
-      </w:r>
-      <w:proofErr w:type="spellEnd"/>
-      <w:r>
-        <w:rPr>
-          <w:lang w:val="fr-FR"/>
-        </w:rPr>
-        <w:t xml:space="preserve"> </w:t>
-      </w:r>
-      <w:proofErr w:type="spellStart"/>
-      <w:r>
-        <w:rPr>
-          <w:lang w:val="fr-FR"/>
-        </w:rPr>
-        <w:t>goede</w:t>
-      </w:r>
-      <w:proofErr w:type="spellEnd"/>
-      <w:r>
-        <w:rPr>
-          <w:lang w:val="fr-FR"/>
-        </w:rPr>
-        <w:t xml:space="preserve"> </w:t>
-      </w:r>
-      <w:proofErr w:type="spellStart"/>
-      <w:r>
-        <w:rPr>
-          <w:lang w:val="fr-FR"/>
-        </w:rPr>
-        <w:t>praktijk</w:t>
-      </w:r>
-      <w:proofErr w:type="spellEnd"/>
-      <w:r>
-        <w:rPr>
-          <w:lang w:val="fr-FR"/>
-        </w:rPr>
-        <w:t xml:space="preserve"> die </w:t>
-      </w:r>
-      <w:proofErr w:type="spellStart"/>
-      <w:r>
-        <w:rPr>
-          <w:lang w:val="fr-FR"/>
-        </w:rPr>
-        <w:t>tekortschiet</w:t>
-      </w:r>
-      <w:proofErr w:type="spellEnd"/>
-      <w:r>
-        <w:rPr>
-          <w:lang w:val="fr-FR"/>
-        </w:rPr>
-        <w:t xml:space="preserve"> te </w:t>
-      </w:r>
-      <w:proofErr w:type="spellStart"/>
-      <w:r>
-        <w:rPr>
-          <w:lang w:val="fr-FR"/>
-        </w:rPr>
-        <w:t>verhelpen</w:t>
-      </w:r>
-      <w:proofErr w:type="spellEnd"/>
-      <w:r>
-        <w:rPr>
-          <w:lang w:val="fr-FR"/>
-        </w:rPr>
-        <w:t>.</w:t>
-      </w:r>
-    </w:p>
-    <w:p>
-      <w:pPr>
-        <w:ind w:left="1440" w:hanging="720"/>
-      </w:pPr>
-      <w:r>
-        <w:rPr>
-          <w:color w:val="FF0000"/>
-        </w:rPr>
-        <w:t>●</w:t>
-      </w:r>
-      <w:r>
-        <w:rPr>
-          <w:color w:val="FF0000"/>
-        </w:rPr>
-        <w:tab/>
-      </w:r>
-      <w:r>
-        <w:t xml:space="preserve">: </w:t>
-      </w:r>
-      <w:proofErr w:type="spellStart"/>
-      <w:r>
-        <w:t>Nuttige</w:t>
-      </w:r>
-      <w:proofErr w:type="spellEnd"/>
-      <w:r>
-        <w:t xml:space="preserve"> </w:t>
-      </w:r>
-      <w:proofErr w:type="spellStart"/>
-      <w:r>
-        <w:t>aanwijzing</w:t>
-      </w:r>
-      <w:proofErr w:type="spellEnd"/>
-      <w:r>
-        <w:t xml:space="preserve"> </w:t>
-      </w:r>
-      <w:proofErr w:type="spellStart"/>
-      <w:r>
-        <w:t>voor</w:t>
-      </w:r>
-      <w:proofErr w:type="spellEnd"/>
-      <w:r>
-        <w:t xml:space="preserve"> de </w:t>
-      </w:r>
-      <w:proofErr w:type="spellStart"/>
-      <w:r>
-        <w:t>veiligheid</w:t>
-      </w:r>
-      <w:proofErr w:type="spellEnd"/>
-      <w:r>
-        <w:t xml:space="preserve">, </w:t>
-      </w:r>
-      <w:proofErr w:type="spellStart"/>
-      <w:r>
-        <w:t>advies</w:t>
-      </w:r>
-      <w:proofErr w:type="spellEnd"/>
-      <w:r>
-        <w:t>.</w:t>
-      </w:r>
     </w:p>
     <w:p>
       <w:pPr>
@@ -12979,41 +12468,30 @@
           <w:ilvl w:val="2"/>
           <w:numId w:val="1"/>
         </w:numPr>
-        <w:rPr>
-          <w:lang w:val="fr-FR"/>
-        </w:rPr>
+        <w:ind w:left="709"/>
       </w:pPr>
-      <w:bookmarkStart w:id="100" w:name="_Toc488675340"/>
-      <w:bookmarkStart w:id="101" w:name="_Toc508120276"/>
-      <w:bookmarkStart w:id="102" w:name="_Toc511640893"/>
-      <w:bookmarkStart w:id="103" w:name="_Toc9335698"/>
-      <w:proofErr w:type="spellStart"/>
-      <w:r>
-        <w:rPr>
-          <w:lang w:val="fr-FR"/>
-        </w:rPr>
-        <w:t>Informatierisico's</w:t>
+      <w:bookmarkStart w:id="100" w:name="_Toc14870382"/>
+      <w:proofErr w:type="spellStart"/>
+      <w:r>
+        <w:t>Soort</w:t>
+      </w:r>
+      <w:proofErr w:type="spellEnd"/>
+      <w:r>
+        <w:t xml:space="preserve"> </w:t>
+      </w:r>
+      <w:proofErr w:type="spellStart"/>
+      <w:r>
+        <w:rPr>
+          <w:lang w:val="fr-FR"/>
+        </w:rPr>
+        <w:t>behandeling</w:t>
       </w:r>
       <w:bookmarkEnd w:id="100"/>
-      <w:bookmarkEnd w:id="101"/>
-      <w:bookmarkEnd w:id="102"/>
-      <w:bookmarkEnd w:id="103"/>
       <w:proofErr w:type="spellEnd"/>
     </w:p>
     <w:p>
-      <w:pPr>
-        <w:spacing w:before="240" w:after="200" w:line="276" w:lineRule="auto"/>
-        <w:ind w:right="0"/>
-        <w:jc w:val="left"/>
-        <w:rPr>
-          <w:lang w:val="fr-FR"/>
-        </w:rPr>
-      </w:pPr>
-      <w:r>
-        <w:rPr>
-          <w:lang w:val="fr-FR"/>
-        </w:rPr>
-        <w:t xml:space="preserve">${RISKS_RECO_FULL} </w:t>
+      <w:r>
+        <w:t xml:space="preserve">${RISKS_KIND_OF_TREATMENT} </w:t>
       </w:r>
     </w:p>
     <w:p>
@@ -13023,36 +12501,597 @@
           <w:ilvl w:val="2"/>
           <w:numId w:val="1"/>
         </w:numPr>
+        <w:ind w:left="709"/>
+        <w:rPr>
+          <w:lang w:val="fr-FR"/>
+        </w:rPr>
+      </w:pPr>
+      <w:bookmarkStart w:id="101" w:name="_Toc14870383"/>
+      <w:proofErr w:type="spellStart"/>
+      <w:r>
+        <w:rPr>
+          <w:lang w:val="fr-FR"/>
+        </w:rPr>
+        <w:t>Risicobehandelingsplan</w:t>
+      </w:r>
+      <w:bookmarkEnd w:id="101"/>
+      <w:proofErr w:type="spellEnd"/>
+    </w:p>
+    <w:p>
+      <w:pPr>
+        <w:rPr>
+          <w:lang w:val="fr-FR"/>
+        </w:rPr>
+      </w:pPr>
+      <w:r>
+        <w:rPr>
+          <w:lang w:val="fr-FR"/>
+        </w:rPr>
+        <w:t xml:space="preserve">De </w:t>
+      </w:r>
+      <w:proofErr w:type="spellStart"/>
+      <w:r>
+        <w:rPr>
+          <w:lang w:val="fr-FR"/>
+        </w:rPr>
+        <w:t>volgende</w:t>
+      </w:r>
+      <w:proofErr w:type="spellEnd"/>
+      <w:r>
+        <w:rPr>
+          <w:lang w:val="fr-FR"/>
+        </w:rPr>
+        <w:t xml:space="preserve"> </w:t>
+      </w:r>
+      <w:proofErr w:type="spellStart"/>
+      <w:r>
+        <w:rPr>
+          <w:lang w:val="fr-FR"/>
+        </w:rPr>
+        <w:t>tabel</w:t>
+      </w:r>
+      <w:proofErr w:type="spellEnd"/>
+      <w:r>
+        <w:rPr>
+          <w:lang w:val="fr-FR"/>
+        </w:rPr>
+        <w:t xml:space="preserve"> </w:t>
+      </w:r>
+      <w:proofErr w:type="spellStart"/>
+      <w:r>
+        <w:rPr>
+          <w:lang w:val="fr-FR"/>
+        </w:rPr>
+        <w:t>bevat</w:t>
+      </w:r>
+      <w:proofErr w:type="spellEnd"/>
+      <w:r>
+        <w:rPr>
+          <w:lang w:val="fr-FR"/>
+        </w:rPr>
+        <w:t xml:space="preserve"> de </w:t>
+      </w:r>
+      <w:proofErr w:type="spellStart"/>
+      <w:r>
+        <w:rPr>
+          <w:lang w:val="fr-FR"/>
+        </w:rPr>
+        <w:t>belangrijkste</w:t>
+      </w:r>
+      <w:proofErr w:type="spellEnd"/>
+      <w:r>
+        <w:rPr>
+          <w:lang w:val="fr-FR"/>
+        </w:rPr>
+        <w:t xml:space="preserve"> </w:t>
+      </w:r>
+      <w:proofErr w:type="spellStart"/>
+      <w:r>
+        <w:rPr>
+          <w:lang w:val="fr-FR"/>
+        </w:rPr>
+        <w:t>aanbevelingen</w:t>
+      </w:r>
+      <w:proofErr w:type="spellEnd"/>
+      <w:r>
+        <w:rPr>
+          <w:lang w:val="fr-FR"/>
+        </w:rPr>
+        <w:t xml:space="preserve"> </w:t>
+      </w:r>
+      <w:proofErr w:type="spellStart"/>
+      <w:r>
+        <w:rPr>
+          <w:lang w:val="fr-FR"/>
+        </w:rPr>
+        <w:t>uit</w:t>
+      </w:r>
+      <w:proofErr w:type="spellEnd"/>
+      <w:r>
+        <w:rPr>
+          <w:lang w:val="fr-FR"/>
+        </w:rPr>
+        <w:t xml:space="preserve"> de </w:t>
+      </w:r>
+      <w:proofErr w:type="spellStart"/>
+      <w:r>
+        <w:rPr>
+          <w:lang w:val="fr-FR"/>
+        </w:rPr>
+        <w:t>risicoanalyse</w:t>
+      </w:r>
+      <w:proofErr w:type="spellEnd"/>
+      <w:r>
+        <w:rPr>
+          <w:lang w:val="fr-FR"/>
+        </w:rPr>
+        <w:t xml:space="preserve"> en het </w:t>
+      </w:r>
+      <w:proofErr w:type="spellStart"/>
+      <w:r>
+        <w:rPr>
+          <w:lang w:val="fr-FR"/>
+        </w:rPr>
+        <w:t>risicobeheerplan</w:t>
+      </w:r>
+      <w:proofErr w:type="spellEnd"/>
+      <w:r>
+        <w:rPr>
+          <w:lang w:val="fr-FR"/>
+        </w:rPr>
+        <w:t xml:space="preserve">. De </w:t>
+      </w:r>
+      <w:proofErr w:type="spellStart"/>
+      <w:r>
+        <w:rPr>
+          <w:lang w:val="fr-FR"/>
+        </w:rPr>
+        <w:t>evaluatie</w:t>
+      </w:r>
+      <w:proofErr w:type="spellEnd"/>
+      <w:r>
+        <w:rPr>
+          <w:lang w:val="fr-FR"/>
+        </w:rPr>
+        <w:t xml:space="preserve"> en de </w:t>
+      </w:r>
+      <w:proofErr w:type="spellStart"/>
+      <w:r>
+        <w:rPr>
+          <w:lang w:val="fr-FR"/>
+        </w:rPr>
+        <w:t>formulering</w:t>
+      </w:r>
+      <w:proofErr w:type="spellEnd"/>
+      <w:r>
+        <w:rPr>
+          <w:lang w:val="fr-FR"/>
+        </w:rPr>
+        <w:t xml:space="preserve"> van de </w:t>
+      </w:r>
+      <w:proofErr w:type="spellStart"/>
+      <w:r>
+        <w:rPr>
+          <w:lang w:val="fr-FR"/>
+        </w:rPr>
+        <w:t>aanbevelingen</w:t>
+      </w:r>
+      <w:proofErr w:type="spellEnd"/>
+      <w:r>
+        <w:rPr>
+          <w:lang w:val="fr-FR"/>
+        </w:rPr>
+        <w:t xml:space="preserve"> </w:t>
+      </w:r>
+      <w:proofErr w:type="spellStart"/>
+      <w:r>
+        <w:rPr>
+          <w:lang w:val="fr-FR"/>
+        </w:rPr>
+        <w:t>verlopen</w:t>
+      </w:r>
+      <w:proofErr w:type="spellEnd"/>
+      <w:r>
+        <w:rPr>
+          <w:lang w:val="fr-FR"/>
+        </w:rPr>
+        <w:t xml:space="preserve"> </w:t>
+      </w:r>
+      <w:proofErr w:type="spellStart"/>
+      <w:r>
+        <w:rPr>
+          <w:lang w:val="fr-FR"/>
+        </w:rPr>
+        <w:t>volgende</w:t>
+      </w:r>
+      <w:proofErr w:type="spellEnd"/>
+      <w:r>
+        <w:rPr>
+          <w:lang w:val="fr-FR"/>
+        </w:rPr>
+        <w:t xml:space="preserve"> </w:t>
+      </w:r>
+      <w:proofErr w:type="spellStart"/>
+      <w:r>
+        <w:rPr>
+          <w:lang w:val="fr-FR"/>
+        </w:rPr>
+        <w:t>deze</w:t>
+      </w:r>
+      <w:proofErr w:type="spellEnd"/>
+      <w:r>
+        <w:rPr>
+          <w:lang w:val="fr-FR"/>
+        </w:rPr>
+        <w:t xml:space="preserve"> </w:t>
+      </w:r>
+      <w:proofErr w:type="spellStart"/>
+      <w:r>
+        <w:rPr>
+          <w:lang w:val="fr-FR"/>
+        </w:rPr>
+        <w:t>schaal</w:t>
+      </w:r>
+      <w:proofErr w:type="spellEnd"/>
+      <w:r>
+        <w:rPr>
+          <w:lang w:val="fr-FR"/>
+        </w:rPr>
+        <w:t>:</w:t>
+      </w:r>
+    </w:p>
+    <w:p>
+      <w:pPr>
+        <w:ind w:left="1440" w:hanging="720"/>
+        <w:rPr>
+          <w:lang w:val="fr-FR"/>
+        </w:rPr>
+      </w:pPr>
+      <w:r>
+        <w:rPr>
+          <w:color w:val="FF0000"/>
+          <w:lang w:val="fr-FR"/>
+        </w:rPr>
+        <w:t>●●●</w:t>
+      </w:r>
+      <w:r>
+        <w:rPr>
+          <w:color w:val="FF0000"/>
+          <w:lang w:val="fr-FR"/>
+        </w:rPr>
+        <w:tab/>
+      </w:r>
+      <w:r>
+        <w:rPr>
+          <w:lang w:val="fr-FR"/>
+        </w:rPr>
+        <w:t xml:space="preserve">: Prioritaire </w:t>
+      </w:r>
+      <w:proofErr w:type="spellStart"/>
+      <w:r>
+        <w:rPr>
+          <w:lang w:val="fr-FR"/>
+        </w:rPr>
+        <w:t>aanbeveling</w:t>
+      </w:r>
+      <w:proofErr w:type="spellEnd"/>
+      <w:r>
+        <w:rPr>
+          <w:lang w:val="fr-FR"/>
+        </w:rPr>
+        <w:t>.</w:t>
+      </w:r>
+    </w:p>
+    <w:p>
+      <w:pPr>
+        <w:ind w:left="1440" w:hanging="720"/>
+        <w:rPr>
+          <w:lang w:val="fr-FR"/>
+        </w:rPr>
+      </w:pPr>
+      <w:r>
+        <w:rPr>
+          <w:color w:val="FF0000"/>
+          <w:lang w:val="fr-FR"/>
+        </w:rPr>
+        <w:t>●●</w:t>
+      </w:r>
+      <w:r>
+        <w:rPr>
+          <w:color w:val="FF0000"/>
+          <w:lang w:val="fr-FR"/>
+        </w:rPr>
+        <w:tab/>
+      </w:r>
+      <w:r>
+        <w:rPr>
+          <w:lang w:val="fr-FR"/>
+        </w:rPr>
+        <w:t xml:space="preserve">: </w:t>
+      </w:r>
+      <w:proofErr w:type="spellStart"/>
+      <w:r>
+        <w:rPr>
+          <w:lang w:val="fr-FR"/>
+        </w:rPr>
+        <w:t>Aanbeveling</w:t>
+      </w:r>
+      <w:proofErr w:type="spellEnd"/>
+      <w:r>
+        <w:rPr>
+          <w:lang w:val="fr-FR"/>
+        </w:rPr>
+        <w:t xml:space="preserve"> die </w:t>
+      </w:r>
+      <w:proofErr w:type="spellStart"/>
+      <w:r>
+        <w:rPr>
+          <w:lang w:val="fr-FR"/>
+        </w:rPr>
+        <w:t>een</w:t>
+      </w:r>
+      <w:proofErr w:type="spellEnd"/>
+      <w:r>
+        <w:rPr>
+          <w:lang w:val="fr-FR"/>
+        </w:rPr>
+        <w:t xml:space="preserve"> </w:t>
+      </w:r>
+      <w:proofErr w:type="spellStart"/>
+      <w:r>
+        <w:rPr>
+          <w:lang w:val="fr-FR"/>
+        </w:rPr>
+        <w:t>specifieke</w:t>
+      </w:r>
+      <w:proofErr w:type="spellEnd"/>
+      <w:r>
+        <w:rPr>
+          <w:lang w:val="fr-FR"/>
+        </w:rPr>
+        <w:t xml:space="preserve"> </w:t>
+      </w:r>
+      <w:proofErr w:type="spellStart"/>
+      <w:r>
+        <w:rPr>
+          <w:lang w:val="fr-FR"/>
+        </w:rPr>
+        <w:t>actie</w:t>
+      </w:r>
+      <w:proofErr w:type="spellEnd"/>
+      <w:r>
+        <w:rPr>
+          <w:lang w:val="fr-FR"/>
+        </w:rPr>
+        <w:t xml:space="preserve"> </w:t>
+      </w:r>
+      <w:proofErr w:type="spellStart"/>
+      <w:r>
+        <w:rPr>
+          <w:lang w:val="fr-FR"/>
+        </w:rPr>
+        <w:t>vereist</w:t>
+      </w:r>
+      <w:proofErr w:type="spellEnd"/>
+      <w:r>
+        <w:rPr>
+          <w:lang w:val="fr-FR"/>
+        </w:rPr>
+        <w:t xml:space="preserve"> om </w:t>
+      </w:r>
+      <w:proofErr w:type="spellStart"/>
+      <w:r>
+        <w:rPr>
+          <w:lang w:val="fr-FR"/>
+        </w:rPr>
+        <w:t>een</w:t>
+      </w:r>
+      <w:proofErr w:type="spellEnd"/>
+      <w:r>
+        <w:rPr>
+          <w:lang w:val="fr-FR"/>
+        </w:rPr>
+        <w:t xml:space="preserve"> </w:t>
+      </w:r>
+      <w:proofErr w:type="spellStart"/>
+      <w:r>
+        <w:rPr>
+          <w:lang w:val="fr-FR"/>
+        </w:rPr>
+        <w:t>kwetsbaarheid</w:t>
+      </w:r>
+      <w:proofErr w:type="spellEnd"/>
+      <w:r>
+        <w:rPr>
+          <w:lang w:val="fr-FR"/>
+        </w:rPr>
+        <w:t xml:space="preserve"> of </w:t>
+      </w:r>
+      <w:proofErr w:type="spellStart"/>
+      <w:r>
+        <w:rPr>
+          <w:lang w:val="fr-FR"/>
+        </w:rPr>
+        <w:t>een</w:t>
+      </w:r>
+      <w:proofErr w:type="spellEnd"/>
+      <w:r>
+        <w:rPr>
+          <w:lang w:val="fr-FR"/>
+        </w:rPr>
+        <w:t xml:space="preserve"> </w:t>
+      </w:r>
+      <w:proofErr w:type="spellStart"/>
+      <w:r>
+        <w:rPr>
+          <w:lang w:val="fr-FR"/>
+        </w:rPr>
+        <w:t>goede</w:t>
+      </w:r>
+      <w:proofErr w:type="spellEnd"/>
+      <w:r>
+        <w:rPr>
+          <w:lang w:val="fr-FR"/>
+        </w:rPr>
+        <w:t xml:space="preserve"> </w:t>
+      </w:r>
+      <w:proofErr w:type="spellStart"/>
+      <w:r>
+        <w:rPr>
+          <w:lang w:val="fr-FR"/>
+        </w:rPr>
+        <w:t>praktijk</w:t>
+      </w:r>
+      <w:proofErr w:type="spellEnd"/>
+      <w:r>
+        <w:rPr>
+          <w:lang w:val="fr-FR"/>
+        </w:rPr>
+        <w:t xml:space="preserve"> die </w:t>
+      </w:r>
+      <w:proofErr w:type="spellStart"/>
+      <w:r>
+        <w:rPr>
+          <w:lang w:val="fr-FR"/>
+        </w:rPr>
+        <w:t>tekortschiet</w:t>
+      </w:r>
+      <w:proofErr w:type="spellEnd"/>
+      <w:r>
+        <w:rPr>
+          <w:lang w:val="fr-FR"/>
+        </w:rPr>
+        <w:t xml:space="preserve"> te </w:t>
+      </w:r>
+      <w:proofErr w:type="spellStart"/>
+      <w:r>
+        <w:rPr>
+          <w:lang w:val="fr-FR"/>
+        </w:rPr>
+        <w:t>verhelpen</w:t>
+      </w:r>
+      <w:proofErr w:type="spellEnd"/>
+      <w:r>
+        <w:rPr>
+          <w:lang w:val="fr-FR"/>
+        </w:rPr>
+        <w:t>.</w:t>
+      </w:r>
+    </w:p>
+    <w:p>
+      <w:pPr>
+        <w:ind w:left="1440" w:hanging="720"/>
+      </w:pPr>
+      <w:r>
+        <w:rPr>
+          <w:color w:val="FF0000"/>
+        </w:rPr>
+        <w:t>●</w:t>
+      </w:r>
+      <w:r>
+        <w:rPr>
+          <w:color w:val="FF0000"/>
+        </w:rPr>
+        <w:tab/>
+      </w:r>
+      <w:r>
+        <w:t xml:space="preserve">: </w:t>
+      </w:r>
+      <w:proofErr w:type="spellStart"/>
+      <w:r>
+        <w:t>Nuttige</w:t>
+      </w:r>
+      <w:proofErr w:type="spellEnd"/>
+      <w:r>
+        <w:t xml:space="preserve"> </w:t>
+      </w:r>
+      <w:proofErr w:type="spellStart"/>
+      <w:r>
+        <w:t>aanwijzing</w:t>
+      </w:r>
+      <w:proofErr w:type="spellEnd"/>
+      <w:r>
+        <w:t xml:space="preserve"> </w:t>
+      </w:r>
+      <w:proofErr w:type="spellStart"/>
+      <w:r>
+        <w:t>voor</w:t>
+      </w:r>
+      <w:proofErr w:type="spellEnd"/>
+      <w:r>
+        <w:t xml:space="preserve"> de </w:t>
+      </w:r>
+      <w:proofErr w:type="spellStart"/>
+      <w:r>
+        <w:t>veiligheid</w:t>
+      </w:r>
+      <w:proofErr w:type="spellEnd"/>
+      <w:r>
+        <w:t xml:space="preserve">, </w:t>
+      </w:r>
+      <w:proofErr w:type="spellStart"/>
+      <w:r>
+        <w:t>advies</w:t>
+      </w:r>
+      <w:proofErr w:type="spellEnd"/>
+      <w:r>
+        <w:t>.</w:t>
+      </w:r>
+    </w:p>
+    <w:p>
+      <w:pPr>
+        <w:pStyle w:val="Heading40"/>
+      </w:pPr>
+      <w:bookmarkStart w:id="102" w:name="_Toc488675340"/>
+      <w:bookmarkStart w:id="103" w:name="_Toc508120276"/>
+      <w:bookmarkStart w:id="104" w:name="_Toc511640893"/>
+      <w:proofErr w:type="spellStart"/>
+      <w:r>
+        <w:t>Informatierisico's</w:t>
+      </w:r>
+      <w:bookmarkEnd w:id="102"/>
+      <w:bookmarkEnd w:id="103"/>
+      <w:bookmarkEnd w:id="104"/>
+      <w:proofErr w:type="spellEnd"/>
+    </w:p>
+    <w:p>
+      <w:pPr>
+        <w:spacing w:before="240" w:after="200" w:line="276" w:lineRule="auto"/>
+        <w:ind w:right="0"/>
+        <w:jc w:val="left"/>
+        <w:rPr>
+          <w:lang w:val="fr-FR"/>
+        </w:rPr>
+      </w:pPr>
+      <w:r>
+        <w:rPr>
+          <w:lang w:val="fr-FR"/>
+        </w:rPr>
+        <w:t xml:space="preserve">${RISKS_RECO_FULL} </w:t>
+      </w:r>
+    </w:p>
+    <w:p>
+      <w:pPr>
+        <w:pStyle w:val="Heading40"/>
         <w:rPr>
           <w:lang w:val="fr-LU"/>
         </w:rPr>
       </w:pPr>
-      <w:bookmarkStart w:id="104" w:name="_Toc488675341"/>
-      <w:bookmarkStart w:id="105" w:name="_Toc508120277"/>
-      <w:bookmarkStart w:id="106" w:name="_Toc511640894"/>
-      <w:bookmarkStart w:id="107" w:name="_Toc9335699"/>
-      <w:proofErr w:type="spellStart"/>
-      <w:r>
-        <w:rPr>
-          <w:lang w:val="fr-FR"/>
-        </w:rPr>
+      <w:bookmarkStart w:id="105" w:name="_Toc488675341"/>
+      <w:bookmarkStart w:id="106" w:name="_Toc508120277"/>
+      <w:bookmarkStart w:id="107" w:name="_Toc511640894"/>
+      <w:proofErr w:type="spellStart"/>
+      <w:r>
         <w:t>Operationele</w:t>
       </w:r>
       <w:proofErr w:type="spellEnd"/>
       <w:r>
-        <w:rPr>
-          <w:lang w:val="fr-FR"/>
-        </w:rPr>
-        <w:t xml:space="preserve"> </w:t>
-      </w:r>
-      <w:proofErr w:type="spellStart"/>
-      <w:r>
-        <w:rPr>
-          <w:lang w:val="fr-FR"/>
-        </w:rPr>
+        <w:t xml:space="preserve"> </w:t>
+      </w:r>
+      <w:proofErr w:type="spellStart"/>
+      <w:r>
         <w:t>risico's</w:t>
       </w:r>
-      <w:bookmarkEnd w:id="104"/>
       <w:bookmarkEnd w:id="105"/>
       <w:bookmarkEnd w:id="106"/>
       <w:bookmarkEnd w:id="107"/>
@@ -13117,7 +13156,7 @@
       <w:bookmarkStart w:id="108" w:name="_Toc488675342"/>
       <w:bookmarkStart w:id="109" w:name="_Toc508120278"/>
       <w:bookmarkStart w:id="110" w:name="_Toc511640895"/>
-      <w:bookmarkStart w:id="111" w:name="_Toc9335700"/>
+      <w:bookmarkStart w:id="111" w:name="_Toc14870384"/>
       <w:proofErr w:type="spellStart"/>
       <w:r>
         <w:rPr>
@@ -13503,7 +13542,7 @@
       <w:bookmarkStart w:id="112" w:name="_Toc488675343"/>
       <w:bookmarkStart w:id="113" w:name="_Toc508120279"/>
       <w:bookmarkStart w:id="114" w:name="_Toc511640896"/>
-      <w:bookmarkStart w:id="115" w:name="_Toc9335701"/>
+      <w:bookmarkStart w:id="115" w:name="_Toc14870385"/>
       <w:proofErr w:type="spellStart"/>
       <w:r>
         <w:rPr>
@@ -13553,7 +13592,7 @@
       <w:bookmarkStart w:id="116" w:name="_Toc488675344"/>
       <w:bookmarkStart w:id="117" w:name="_Toc508120280"/>
       <w:bookmarkStart w:id="118" w:name="_Toc511640897"/>
-      <w:bookmarkStart w:id="119" w:name="_Toc9335702"/>
+      <w:bookmarkStart w:id="119" w:name="_Toc14870386"/>
       <w:proofErr w:type="spellStart"/>
       <w:r>
         <w:lastRenderedPageBreak/>
@@ -13611,7 +13650,7 @@
       </w:pPr>
       <w:bookmarkStart w:id="120" w:name="_Toc508120281"/>
       <w:bookmarkStart w:id="121" w:name="_Toc511640898"/>
-      <w:bookmarkStart w:id="122" w:name="_Toc9335703"/>
+      <w:bookmarkStart w:id="122" w:name="_Toc14870387"/>
       <w:proofErr w:type="spellStart"/>
       <w:r>
         <w:lastRenderedPageBreak/>
@@ -13657,7 +13696,7 @@
       <w:bookmarkStart w:id="123" w:name="_Toc488675346"/>
       <w:bookmarkStart w:id="124" w:name="_Toc508120282"/>
       <w:bookmarkStart w:id="125" w:name="_Toc511640899"/>
-      <w:bookmarkStart w:id="126" w:name="_Toc9335704"/>
+      <w:bookmarkStart w:id="126" w:name="_Toc14870388"/>
       <w:proofErr w:type="spellStart"/>
       <w:r>
         <w:t>Informatierisico's</w:t>
@@ -13704,7 +13743,7 @@
       <w:bookmarkStart w:id="127" w:name="_Toc488675347"/>
       <w:bookmarkStart w:id="128" w:name="_Toc508120283"/>
       <w:bookmarkStart w:id="129" w:name="_Toc511640900"/>
-      <w:bookmarkStart w:id="130" w:name="_Toc9335705"/>
+      <w:bookmarkStart w:id="130" w:name="_Toc14870389"/>
       <w:proofErr w:type="spellStart"/>
       <w:r>
         <w:lastRenderedPageBreak/>
@@ -14582,7 +14621,7 @@
         <w:noProof/>
         <w:color w:val="auto"/>
       </w:rPr>
-      <w:t>15</w:t>
+      <w:t>14</w:t>
     </w:r>
     <w:r>
       <w:rPr>
@@ -21645,7 +21684,7 @@
 </file>
 
 <file path=customXml/itemProps1.xml><?xml version="1.0" encoding="utf-8"?>
-<ds:datastoreItem xmlns:ds="http://schemas.openxmlformats.org/officeDocument/2006/customXml" ds:itemID="{9433D571-A14E-48C3-AF05-ABA930F8CF06}">
+<ds:datastoreItem xmlns:ds="http://schemas.openxmlformats.org/officeDocument/2006/customXml" ds:itemID="{B86534CB-DFE6-460E-AF8F-1FD7BAEF706F}">
   <ds:schemaRefs>
     <ds:schemaRef ds:uri="http://schemas.openxmlformats.org/officeDocument/2006/bibliography"/>
   </ds:schemaRefs>
@@ -21653,7 +21692,7 @@
 </file>
 
 <file path=customXml/itemProps2.xml><?xml version="1.0" encoding="utf-8"?>
-<ds:datastoreItem xmlns:ds="http://schemas.openxmlformats.org/officeDocument/2006/customXml" ds:itemID="{790F9FE4-7887-4DC3-AC6B-E61156B40D65}">
+<ds:datastoreItem xmlns:ds="http://schemas.openxmlformats.org/officeDocument/2006/customXml" ds:itemID="{9FB288A3-E634-4414-89FA-29DB07320413}">
   <ds:schemaRefs>
     <ds:schemaRef ds:uri="http://schemas.openxmlformats.org/officeDocument/2006/bibliography"/>
   </ds:schemaRefs>

</xml_diff>